<commit_message>
test cases result updated
</commit_message>
<xml_diff>
--- a/docs/PlanPackRepat_TestCases_Doc.docx
+++ b/docs/PlanPackRepat_TestCases_Doc.docx
@@ -30,6 +30,13 @@
           <w:highlight w:val="yellow"/>
         </w:rPr>
         <w:t xml:space="preserve">( New Feature ) </w:t>
+      </w:r>
+      <w:r>
+        <w:rPr>
+          <w:b/>
+          <w:color w:val="FF0000"/>
+        </w:rPr>
+        <w:t>(Not implemented yet)</w:t>
       </w:r>
     </w:p>
     <w:p>
@@ -494,6 +501,11 @@
         <w:ind w:left="720"/>
       </w:pPr>
     </w:p>
+    <w:p>
+      <w:pPr>
+        <w:ind w:left="720"/>
+      </w:pPr>
+    </w:p>
     <w:p/>
     <w:p>
       <w:pPr>
@@ -505,6 +517,7 @@
         <w:rPr>
           <w:b/>
         </w:rPr>
+        <w:lastRenderedPageBreak/>
         <w:t xml:space="preserve">Positive Scenarios : </w:t>
       </w:r>
     </w:p>
@@ -1132,15 +1145,32 @@
           </w:tcPr>
           <w:p>
             <w:pPr>
-              <w:widowControl w:val="0"/>
-              <w:pBdr>
-                <w:top w:val="nil"/>
-                <w:left w:val="nil"/>
-                <w:bottom w:val="nil"/>
-                <w:right w:val="nil"/>
-                <w:between w:val="nil"/>
-              </w:pBdr>
-              <w:spacing w:line="240" w:lineRule="auto"/>
+              <w:spacing w:line="240" w:lineRule="auto"/>
+              <w:rPr>
+                <w:color w:val="FF0000"/>
+              </w:rPr>
+            </w:pPr>
+            <w:r>
+              <w:rPr>
+                <w:color w:val="FF0000"/>
+              </w:rPr>
+              <w:t>There could be a misconfiguration in the system or a service outage</w:t>
+            </w:r>
+          </w:p>
+          <w:p>
+            <w:pPr>
+              <w:widowControl w:val="0"/>
+              <w:pBdr>
+                <w:top w:val="nil"/>
+                <w:left w:val="nil"/>
+                <w:bottom w:val="nil"/>
+                <w:right w:val="nil"/>
+                <w:between w:val="nil"/>
+              </w:pBdr>
+              <w:spacing w:line="240" w:lineRule="auto"/>
+              <w:rPr>
+                <w:lang w:val="en-SA"/>
+              </w:rPr>
             </w:pPr>
           </w:p>
         </w:tc>
@@ -1166,7 +1196,19 @@
                 <w:between w:val="nil"/>
               </w:pBdr>
               <w:spacing w:line="240" w:lineRule="auto"/>
-            </w:pPr>
+              <w:rPr>
+                <w:b/>
+                <w:bCs/>
+              </w:rPr>
+            </w:pPr>
+            <w:r>
+              <w:rPr>
+                <w:b/>
+                <w:bCs/>
+                <w:color w:val="FF0000"/>
+              </w:rPr>
+              <w:t>Fail</w:t>
+            </w:r>
           </w:p>
         </w:tc>
       </w:tr>
@@ -1339,6 +1381,20 @@
           </w:tcPr>
           <w:p>
             <w:pPr>
+              <w:spacing w:line="240" w:lineRule="auto"/>
+              <w:rPr>
+                <w:color w:val="FF0000"/>
+              </w:rPr>
+            </w:pPr>
+            <w:r>
+              <w:rPr>
+                <w:color w:val="FF0000"/>
+              </w:rPr>
+              <w:t>There could be a misconfiguration in the system or a service outage</w:t>
+            </w:r>
+          </w:p>
+          <w:p>
+            <w:pPr>
               <w:widowControl w:val="0"/>
               <w:pBdr>
                 <w:top w:val="nil"/>
@@ -1374,6 +1430,16 @@
               </w:pBdr>
               <w:spacing w:line="240" w:lineRule="auto"/>
             </w:pPr>
+            <w:r>
+              <w:rPr>
+                <w:b/>
+                <w:bCs/>
+                <w:color w:val="FF0000"/>
+              </w:rPr>
+              <w:t>Fail</w:t>
+            </w:r>
+            <w:bookmarkStart w:id="0" w:name="_GoBack"/>
+            <w:bookmarkEnd w:id="0"/>
           </w:p>
         </w:tc>
       </w:tr>
@@ -2012,7 +2078,11 @@
               <w:spacing w:line="240" w:lineRule="auto"/>
             </w:pPr>
             <w:r>
-              <w:t xml:space="preserve">Upload optional image into itinerary </w:t>
+              <w:t xml:space="preserve">Upload optional image </w:t>
+            </w:r>
+            <w:r>
+              <w:lastRenderedPageBreak/>
+              <w:t xml:space="preserve">into itinerary </w:t>
             </w:r>
           </w:p>
         </w:tc>
@@ -2033,16 +2103,20 @@
               <w:spacing w:line="240" w:lineRule="auto"/>
             </w:pPr>
             <w:r>
-              <w:t>1- Select create new itinerary button</w:t>
-            </w:r>
-          </w:p>
-          <w:p>
-            <w:pPr>
-              <w:widowControl w:val="0"/>
-              <w:spacing w:line="240" w:lineRule="auto"/>
-            </w:pPr>
-            <w:r>
               <w:lastRenderedPageBreak/>
+              <w:t xml:space="preserve">1- Select create </w:t>
+            </w:r>
+            <w:r>
+              <w:lastRenderedPageBreak/>
+              <w:t>new itinerary button</w:t>
+            </w:r>
+          </w:p>
+          <w:p>
+            <w:pPr>
+              <w:widowControl w:val="0"/>
+              <w:spacing w:line="240" w:lineRule="auto"/>
+            </w:pPr>
+            <w:r>
               <w:t xml:space="preserve">2-  Enter itinerary name </w:t>
             </w:r>
           </w:p>
@@ -2164,7 +2238,11 @@
             </w:pPr>
             <w:r>
               <w:lastRenderedPageBreak/>
-              <w:t>Image uploaded</w:t>
+              <w:t xml:space="preserve">Image </w:t>
+            </w:r>
+            <w:r>
+              <w:lastRenderedPageBreak/>
+              <w:t>uploaded</w:t>
             </w:r>
           </w:p>
         </w:tc>
@@ -2185,7 +2263,12 @@
               <w:spacing w:line="240" w:lineRule="auto"/>
             </w:pPr>
             <w:r>
-              <w:t>Image uploaded from local device successfully</w:t>
+              <w:lastRenderedPageBreak/>
+              <w:t xml:space="preserve">Image uploaded </w:t>
+            </w:r>
+            <w:r>
+              <w:lastRenderedPageBreak/>
+              <w:t>from local device successfully</w:t>
             </w:r>
           </w:p>
         </w:tc>
@@ -2370,20 +2453,20 @@
               <w:spacing w:line="240" w:lineRule="auto"/>
             </w:pPr>
             <w:r>
-              <w:t>8- Select destination date and time</w:t>
-            </w:r>
-          </w:p>
-          <w:p>
-            <w:pPr>
-              <w:widowControl w:val="0"/>
-              <w:spacing w:line="240" w:lineRule="auto"/>
-            </w:pPr>
-            <w:r>
-              <w:t xml:space="preserve">9- View itinerary </w:t>
+              <w:t xml:space="preserve">8- Select destination date </w:t>
             </w:r>
             <w:r>
               <w:lastRenderedPageBreak/>
-              <w:t>summary on the right</w:t>
+              <w:t>and time</w:t>
+            </w:r>
+          </w:p>
+          <w:p>
+            <w:pPr>
+              <w:widowControl w:val="0"/>
+              <w:spacing w:line="240" w:lineRule="auto"/>
+            </w:pPr>
+            <w:r>
+              <w:t>9- View itinerary summary on the right</w:t>
             </w:r>
           </w:p>
           <w:p>
@@ -3432,6 +3515,7 @@
               <w:spacing w:line="240" w:lineRule="auto"/>
             </w:pPr>
             <w:r>
+              <w:lastRenderedPageBreak/>
               <w:t>TC12</w:t>
             </w:r>
           </w:p>
@@ -3490,7 +3574,6 @@
               <w:spacing w:line="240" w:lineRule="auto"/>
             </w:pPr>
             <w:r>
-              <w:lastRenderedPageBreak/>
               <w:t>2- click into All Itineraries button</w:t>
             </w:r>
           </w:p>
@@ -3546,7 +3629,6 @@
               <w:spacing w:line="240" w:lineRule="auto"/>
             </w:pPr>
             <w:r>
-              <w:lastRenderedPageBreak/>
               <w:t>Published itineraries</w:t>
             </w:r>
           </w:p>
@@ -3575,11 +3657,7 @@
               <w:spacing w:line="240" w:lineRule="auto"/>
             </w:pPr>
             <w:r>
-              <w:t xml:space="preserve">Displayed all published </w:t>
-            </w:r>
-            <w:r>
-              <w:lastRenderedPageBreak/>
-              <w:t xml:space="preserve">itineraries with its details </w:t>
+              <w:t xml:space="preserve">Displayed all published itineraries with its details </w:t>
             </w:r>
           </w:p>
         </w:tc>
@@ -4854,7 +4932,11 @@
               <w:spacing w:line="240" w:lineRule="auto"/>
             </w:pPr>
             <w:r>
-              <w:t>3- Filled-out email and password</w:t>
+              <w:t xml:space="preserve">3- Filled-out email and </w:t>
+            </w:r>
+            <w:r>
+              <w:lastRenderedPageBreak/>
+              <w:t>password</w:t>
             </w:r>
           </w:p>
           <w:p>
@@ -4884,6 +4966,7 @@
               <w:spacing w:line="240" w:lineRule="auto"/>
             </w:pPr>
             <w:r>
+              <w:lastRenderedPageBreak/>
               <w:t>Email:</w:t>
             </w:r>
           </w:p>
@@ -4914,7 +4997,11 @@
               <w:spacing w:line="240" w:lineRule="auto"/>
             </w:pPr>
             <w:r>
-              <w:t xml:space="preserve">User should not be able to login into the website and incorrect information error message displayed </w:t>
+              <w:t xml:space="preserve">User should not be able to login into the website and incorrect information error </w:t>
+            </w:r>
+            <w:r>
+              <w:lastRenderedPageBreak/>
+              <w:t xml:space="preserve">message displayed </w:t>
             </w:r>
           </w:p>
         </w:tc>
@@ -4973,7 +5060,6 @@
               <w:spacing w:line="240" w:lineRule="auto"/>
             </w:pPr>
             <w:r>
-              <w:lastRenderedPageBreak/>
               <w:t>TC04</w:t>
             </w:r>
           </w:p>
@@ -6057,12 +6143,9 @@
     <w:p/>
     <w:p/>
     <w:p/>
-    <w:p>
-      <w:bookmarkStart w:id="0" w:name="_GoBack"/>
-      <w:bookmarkEnd w:id="0"/>
-    </w:p>
+    <w:p/>
     <w:sectPr>
-      <w:headerReference w:type="default" r:id="rId5"/>
+      <w:headerReference w:type="default" r:id="rId7"/>
       <w:pgSz w:w="12240" w:h="15840"/>
       <w:pgMar w:top="1440" w:right="1440" w:bottom="1440" w:left="1440" w:header="720" w:footer="720" w:gutter="0"/>
       <w:pgNumType w:start="1"/>
@@ -6070,6 +6153,56 @@
     </w:sectPr>
   </w:body>
 </w:document>
+</file>
+
+<file path=word/endnotes.xml><?xml version="1.0" encoding="utf-8"?>
+<w:endnotes xmlns:wpc="http://schemas.microsoft.com/office/word/2010/wordprocessingCanvas" xmlns:cx="http://schemas.microsoft.com/office/drawing/2014/chartex" xmlns:cx1="http://schemas.microsoft.com/office/drawing/2015/9/8/chartex" xmlns:cx2="http://schemas.microsoft.com/office/drawing/2015/10/21/chartex" xmlns:cx3="http://schemas.microsoft.com/office/drawing/2016/5/9/chartex" xmlns:cx4="http://schemas.microsoft.com/office/drawing/2016/5/10/chartex" xmlns:cx5="http://schemas.microsoft.com/office/drawing/2016/5/11/chartex" xmlns:cx6="http://schemas.microsoft.com/office/drawing/2016/5/12/chartex" xmlns:cx7="http://schemas.microsoft.com/office/drawing/2016/5/13/chartex" xmlns:cx8="http://schemas.microsoft.com/office/drawing/2016/5/14/chartex" xmlns:mc="http://schemas.openxmlformats.org/markup-compatibility/2006" xmlns:aink="http://schemas.microsoft.com/office/drawing/2016/ink" xmlns:am3d="http://schemas.microsoft.com/office/drawing/2017/model3d" xmlns:o="urn:schemas-microsoft-com:office:office" xmlns:r="http://schemas.openxmlformats.org/officeDocument/2006/relationships" xmlns:m="http://schemas.openxmlformats.org/officeDocument/2006/math" xmlns:v="urn:schemas-microsoft-com:vml" xmlns:wp14="http://schemas.microsoft.com/office/word/2010/wordprocessingDrawing" xmlns:wp="http://schemas.openxmlformats.org/drawingml/2006/wordprocessingDrawing" xmlns:w10="urn:schemas-microsoft-com:office:word" xmlns:w="http://schemas.openxmlformats.org/wordprocessingml/2006/main" xmlns:w14="http://schemas.microsoft.com/office/word/2010/wordml" xmlns:w15="http://schemas.microsoft.com/office/word/2012/wordml" xmlns:w16cid="http://schemas.microsoft.com/office/word/2016/wordml/cid" xmlns:w16se="http://schemas.microsoft.com/office/word/2015/wordml/symex" xmlns:wpg="http://schemas.microsoft.com/office/word/2010/wordprocessingGroup" xmlns:wpi="http://schemas.microsoft.com/office/word/2010/wordprocessingInk" xmlns:wne="http://schemas.microsoft.com/office/word/2006/wordml" xmlns:wps="http://schemas.microsoft.com/office/word/2010/wordprocessingShape" mc:Ignorable="w14 w15 w16se w16cid wp14">
+  <w:endnote w:type="separator" w:id="-1">
+    <w:p>
+      <w:pPr>
+        <w:spacing w:line="240" w:lineRule="auto"/>
+      </w:pPr>
+      <w:r>
+        <w:separator/>
+      </w:r>
+    </w:p>
+  </w:endnote>
+  <w:endnote w:type="continuationSeparator" w:id="0">
+    <w:p>
+      <w:pPr>
+        <w:spacing w:line="240" w:lineRule="auto"/>
+      </w:pPr>
+      <w:r>
+        <w:continuationSeparator/>
+      </w:r>
+    </w:p>
+  </w:endnote>
+</w:endnotes>
+</file>
+
+<file path=word/footnotes.xml><?xml version="1.0" encoding="utf-8"?>
+<w:footnotes xmlns:wpc="http://schemas.microsoft.com/office/word/2010/wordprocessingCanvas" xmlns:cx="http://schemas.microsoft.com/office/drawing/2014/chartex" xmlns:cx1="http://schemas.microsoft.com/office/drawing/2015/9/8/chartex" xmlns:cx2="http://schemas.microsoft.com/office/drawing/2015/10/21/chartex" xmlns:cx3="http://schemas.microsoft.com/office/drawing/2016/5/9/chartex" xmlns:cx4="http://schemas.microsoft.com/office/drawing/2016/5/10/chartex" xmlns:cx5="http://schemas.microsoft.com/office/drawing/2016/5/11/chartex" xmlns:cx6="http://schemas.microsoft.com/office/drawing/2016/5/12/chartex" xmlns:cx7="http://schemas.microsoft.com/office/drawing/2016/5/13/chartex" xmlns:cx8="http://schemas.microsoft.com/office/drawing/2016/5/14/chartex" xmlns:mc="http://schemas.openxmlformats.org/markup-compatibility/2006" xmlns:aink="http://schemas.microsoft.com/office/drawing/2016/ink" xmlns:am3d="http://schemas.microsoft.com/office/drawing/2017/model3d" xmlns:o="urn:schemas-microsoft-com:office:office" xmlns:r="http://schemas.openxmlformats.org/officeDocument/2006/relationships" xmlns:m="http://schemas.openxmlformats.org/officeDocument/2006/math" xmlns:v="urn:schemas-microsoft-com:vml" xmlns:wp14="http://schemas.microsoft.com/office/word/2010/wordprocessingDrawing" xmlns:wp="http://schemas.openxmlformats.org/drawingml/2006/wordprocessingDrawing" xmlns:w10="urn:schemas-microsoft-com:office:word" xmlns:w="http://schemas.openxmlformats.org/wordprocessingml/2006/main" xmlns:w14="http://schemas.microsoft.com/office/word/2010/wordml" xmlns:w15="http://schemas.microsoft.com/office/word/2012/wordml" xmlns:w16cid="http://schemas.microsoft.com/office/word/2016/wordml/cid" xmlns:w16se="http://schemas.microsoft.com/office/word/2015/wordml/symex" xmlns:wpg="http://schemas.microsoft.com/office/word/2010/wordprocessingGroup" xmlns:wpi="http://schemas.microsoft.com/office/word/2010/wordprocessingInk" xmlns:wne="http://schemas.microsoft.com/office/word/2006/wordml" xmlns:wps="http://schemas.microsoft.com/office/word/2010/wordprocessingShape" mc:Ignorable="w14 w15 w16se w16cid wp14">
+  <w:footnote w:type="separator" w:id="-1">
+    <w:p>
+      <w:pPr>
+        <w:spacing w:line="240" w:lineRule="auto"/>
+      </w:pPr>
+      <w:r>
+        <w:separator/>
+      </w:r>
+    </w:p>
+  </w:footnote>
+  <w:footnote w:type="continuationSeparator" w:id="0">
+    <w:p>
+      <w:pPr>
+        <w:spacing w:line="240" w:lineRule="auto"/>
+      </w:pPr>
+      <w:r>
+        <w:continuationSeparator/>
+      </w:r>
+    </w:p>
+  </w:footnote>
+</w:footnotes>
 </file>
 
 <file path=word/header1.xml><?xml version="1.0" encoding="utf-8"?>

</xml_diff>